<commit_message>
update opcao carteira pesc
</commit_message>
<xml_diff>
--- a/assets/sociocart2.docx
+++ b/assets/sociocart2.docx
@@ -1414,17 +1414,17 @@
           <w:sz w:val="18"/>
           <w:szCs w:val="18"/>
         </w:rPr>
-        <w:t xml:space="preserve"> NUM_RG</w:t>
-      </w:r>
-      <w:r>
-        <w:rPr>
-          <w:rFonts w:ascii="Calibri" w:hAnsi="Calibri" w:cstheme="minorBidi"/>
-          <w:bCs/>
-          <w:color w:val="00B050"/>
-          <w:sz w:val="18"/>
-          <w:szCs w:val="18"/>
-        </w:rPr>
-        <w:t>_1234567</w:t>
+        <w:t xml:space="preserve"> </w:t>
+      </w:r>
+      <w:r>
+        <w:rPr>
+          <w:rFonts w:ascii="Calibri" w:hAnsi="Calibri" w:cstheme="minorBidi"/>
+          <w:bCs/>
+          <w:color w:val="00B050"/>
+          <w:sz w:val="18"/>
+          <w:szCs w:val="18"/>
+        </w:rPr>
+        <w:t>12345678900000</w:t>
       </w:r>
       <w:r>
         <w:rPr>
@@ -1464,16 +1464,34 @@
           <w:sz w:val="18"/>
           <w:szCs w:val="18"/>
         </w:rPr>
-        <w:t xml:space="preserve"> NUM_CPF</w:t>
-      </w:r>
-      <w:r>
-        <w:rPr>
-          <w:rFonts w:ascii="Calibri" w:hAnsi="Calibri" w:cstheme="minorBidi"/>
-          <w:color w:val="00B050"/>
-          <w:sz w:val="18"/>
-          <w:szCs w:val="18"/>
-        </w:rPr>
-        <w:t>1234567</w:t>
+        <w:t xml:space="preserve"> </w:t>
+      </w:r>
+      <w:r>
+        <w:rPr>
+          <w:rFonts w:ascii="Calibri" w:hAnsi="Calibri" w:cstheme="minorBidi"/>
+          <w:color w:val="00B050"/>
+          <w:sz w:val="18"/>
+          <w:szCs w:val="18"/>
+        </w:rPr>
+        <w:t>123.456.789</w:t>
+      </w:r>
+      <w:r>
+        <w:rPr>
+          <w:rFonts w:ascii="Calibri" w:hAnsi="Calibri" w:cstheme="minorBidi"/>
+          <w:color w:val="FFFFFF" w:themeColor="background1"/>
+          <w:sz w:val="18"/>
+          <w:szCs w:val="18"/>
+        </w:rPr>
+        <w:t>-</w:t>
+      </w:r>
+      <w:r>
+        <w:rPr>
+          <w:rFonts w:ascii="Calibri" w:hAnsi="Calibri" w:cstheme="minorBidi"/>
+          <w:color w:val="00B050"/>
+          <w:sz w:val="18"/>
+          <w:szCs w:val="18"/>
+        </w:rPr>
+        <w:t xml:space="preserve">  </w:t>
       </w:r>
       <w:r>
         <w:rPr>
@@ -1491,7 +1509,25 @@
           <w:sz w:val="18"/>
           <w:szCs w:val="18"/>
         </w:rPr>
-        <w:t xml:space="preserve">                                       </w:t>
+        <w:t xml:space="preserve">       </w:t>
+      </w:r>
+      <w:r>
+        <w:rPr>
+          <w:rFonts w:ascii="Calibri" w:hAnsi="Calibri" w:cstheme="minorBidi"/>
+          <w:color w:val="00B050"/>
+          <w:sz w:val="18"/>
+          <w:szCs w:val="18"/>
+        </w:rPr>
+        <w:t xml:space="preserve">       </w:t>
+      </w:r>
+      <w:r>
+        <w:rPr>
+          <w:rFonts w:ascii="Calibri" w:hAnsi="Calibri" w:cstheme="minorBidi"/>
+          <w:color w:val="00B050"/>
+          <w:sz w:val="18"/>
+          <w:szCs w:val="18"/>
+        </w:rPr>
+        <w:t xml:space="preserve">                                </w:t>
       </w:r>
       <w:r>
         <w:rPr>
@@ -1881,8 +1917,6 @@
         </w:rPr>
         <w:t>DATA_EMISS</w:t>
       </w:r>
-      <w:bookmarkStart w:id="0" w:name="_GoBack"/>
-      <w:bookmarkEnd w:id="0"/>
       <w:r>
         <w:rPr>
           <w:rFonts w:ascii="Calibri" w:hAnsi="Calibri" w:cstheme="minorBidi"/>
@@ -2332,6 +2366,18 @@
         </w:rPr>
         <w:t xml:space="preserve">         </w:t>
       </w:r>
+      <w:r>
+        <w:rPr>
+          <w:rFonts w:ascii="Calibri" w:hAnsi="Calibri" w:cstheme="minorBidi"/>
+          <w:bCs/>
+          <w:color w:val="00B050"/>
+          <w:sz w:val="16"/>
+          <w:szCs w:val="18"/>
+        </w:rPr>
+        <w:t xml:space="preserve"> </w:t>
+      </w:r>
+      <w:bookmarkStart w:id="0" w:name="_GoBack"/>
+      <w:bookmarkEnd w:id="0"/>
       <w:r>
         <w:rPr>
           <w:rFonts w:ascii="Calibri" w:hAnsi="Calibri" w:cstheme="minorBidi"/>

</xml_diff>